<commit_message>
Remove jRuby from docs
</commit_message>
<xml_diff>
--- a/Windows installer.docx
+++ b/Windows installer.docx
@@ -335,6 +335,7 @@
         <w:rPr>
           <w:rFonts w:eastAsia="Times New Roman"/>
         </w:rPr>
+        <w:lastRenderedPageBreak/>
         <w:t>Step 3: Type in your password and click the “</w:t>
       </w:r>
       <w:r>
@@ -510,6 +511,7 @@
         <w:rPr>
           <w:rFonts w:eastAsia="Times New Roman"/>
         </w:rPr>
+        <w:lastRenderedPageBreak/>
         <w:t>Step 4: Select the appropriate file for your location</w:t>
       </w:r>
     </w:p>
@@ -700,6 +702,7 @@
         <w:rPr>
           <w:rFonts w:eastAsia="Times New Roman"/>
         </w:rPr>
+        <w:lastRenderedPageBreak/>
         <w:t>Step 6: Click the “</w:t>
       </w:r>
       <w:r>
@@ -1025,6 +1028,7 @@
         <w:rPr>
           <w:rFonts w:eastAsia="Times New Roman"/>
         </w:rPr>
+        <w:lastRenderedPageBreak/>
         <w:t>Step 8: Click the “Next” button</w:t>
       </w:r>
     </w:p>
@@ -1338,6 +1342,7 @@
         <w:rPr>
           <w:rFonts w:eastAsia="Times New Roman"/>
         </w:rPr>
+        <w:lastRenderedPageBreak/>
         <w:t xml:space="preserve">Step 10: </w:t>
       </w:r>
       <w:r>
@@ -2085,6 +2090,7 @@
         <w:rPr>
           <w:rFonts w:eastAsia="Times New Roman"/>
         </w:rPr>
+        <w:lastRenderedPageBreak/>
         <w:t xml:space="preserve">Step </w:t>
       </w:r>
       <w:r>
@@ -2315,7 +2321,6 @@
           <w:rFonts w:eastAsia="Times New Roman"/>
           <w:noProof/>
         </w:rPr>
-        <w:lastRenderedPageBreak/>
         <mc:AlternateContent>
           <mc:Choice Requires="wps">
             <w:drawing>
@@ -2537,6 +2542,7 @@
         <w:rPr>
           <w:noProof/>
         </w:rPr>
+        <w:lastRenderedPageBreak/>
         <mc:AlternateContent>
           <mc:Choice Requires="wps">
             <w:drawing>
@@ -2688,17 +2694,26 @@
           <w:rFonts w:eastAsia="Times New Roman"/>
         </w:rPr>
       </w:pPr>
-    </w:p>
-    <w:p>
-      <w:pPr>
-        <w:rPr>
-          <w:rFonts w:eastAsia="Times New Roman"/>
-        </w:rPr>
-      </w:pPr>
-      <w:r>
-        <w:rPr>
-          <w:rFonts w:eastAsia="Times New Roman"/>
-        </w:rPr>
+      <w:r>
+        <w:rPr>
+          <w:rFonts w:eastAsia="Times New Roman"/>
+        </w:rPr>
+        <w:br w:type="page"/>
+      </w:r>
+    </w:p>
+    <w:p>
+      <w:pPr>
+        <w:rPr>
+          <w:rFonts w:eastAsia="Times New Roman"/>
+        </w:rPr>
+      </w:pPr>
+      <w:bookmarkStart w:id="0" w:name="_GoBack"/>
+      <w:bookmarkEnd w:id="0"/>
+      <w:r>
+        <w:rPr>
+          <w:rFonts w:eastAsia="Times New Roman"/>
+        </w:rPr>
+        <w:lastRenderedPageBreak/>
         <w:t xml:space="preserve">Step </w:t>
       </w:r>
       <w:r>
@@ -2711,7 +2726,7 @@
         <w:rPr>
           <w:rFonts w:eastAsia="Times New Roman"/>
         </w:rPr>
-        <w:t>: Click the “Ok” button</w:t>
+        <w:t>: Click to either “Reboot now” or Manually reboot later” and then click the “Finish” button</w:t>
       </w:r>
     </w:p>
     <w:p>
@@ -2727,882 +2742,7 @@
         <mc:AlternateContent>
           <mc:Choice Requires="wps">
             <w:drawing>
-              <wp:anchor distT="0" distB="0" distL="114300" distR="114300" simplePos="0" relativeHeight="251705344" behindDoc="0" locked="0" layoutInCell="1" allowOverlap="1" wp14:anchorId="1D007BD5" wp14:editId="369B69F4">
-                <wp:simplePos x="0" y="0"/>
-                <wp:positionH relativeFrom="column">
-                  <wp:posOffset>2590800</wp:posOffset>
-                </wp:positionH>
-                <wp:positionV relativeFrom="paragraph">
-                  <wp:posOffset>1141095</wp:posOffset>
-                </wp:positionV>
-                <wp:extent cx="752475" cy="381000"/>
-                <wp:effectExtent l="0" t="0" r="28575" b="19050"/>
-                <wp:wrapNone/>
-                <wp:docPr id="54" name="Oval 54"/>
-                <wp:cNvGraphicFramePr/>
-                <a:graphic xmlns:a="http://schemas.openxmlformats.org/drawingml/2006/main">
-                  <a:graphicData uri="http://schemas.microsoft.com/office/word/2010/wordprocessingShape">
-                    <wps:wsp>
-                      <wps:cNvSpPr/>
-                      <wps:spPr>
-                        <a:xfrm>
-                          <a:off x="0" y="0"/>
-                          <a:ext cx="752475" cy="381000"/>
-                        </a:xfrm>
-                        <a:prstGeom prst="ellipse">
-                          <a:avLst/>
-                        </a:prstGeom>
-                        <a:solidFill>
-                          <a:srgbClr val="FF0000">
-                            <a:alpha val="0"/>
-                          </a:srgbClr>
-                        </a:solidFill>
-                        <a:ln>
-                          <a:solidFill>
-                            <a:srgbClr val="FF0000"/>
-                          </a:solidFill>
-                        </a:ln>
-                      </wps:spPr>
-                      <wps:style>
-                        <a:lnRef idx="2">
-                          <a:schemeClr val="accent1">
-                            <a:shade val="50000"/>
-                          </a:schemeClr>
-                        </a:lnRef>
-                        <a:fillRef idx="1">
-                          <a:schemeClr val="accent1"/>
-                        </a:fillRef>
-                        <a:effectRef idx="0">
-                          <a:schemeClr val="accent1"/>
-                        </a:effectRef>
-                        <a:fontRef idx="minor">
-                          <a:schemeClr val="lt1"/>
-                        </a:fontRef>
-                      </wps:style>
-                      <wps:bodyPr rot="0" spcFirstLastPara="0" vertOverflow="overflow" horzOverflow="overflow" vert="horz" wrap="square" lIns="91440" tIns="45720" rIns="91440" bIns="45720" numCol="1" spcCol="0" rtlCol="0" fromWordArt="0" anchor="ctr" anchorCtr="0" forceAA="0" compatLnSpc="1">
-                        <a:prstTxWarp prst="textNoShape">
-                          <a:avLst/>
-                        </a:prstTxWarp>
-                        <a:noAutofit/>
-                      </wps:bodyPr>
-                    </wps:wsp>
-                  </a:graphicData>
-                </a:graphic>
-                <wp14:sizeRelV relativeFrom="margin">
-                  <wp14:pctHeight>0</wp14:pctHeight>
-                </wp14:sizeRelV>
-              </wp:anchor>
-            </w:drawing>
-          </mc:Choice>
-          <mc:Fallback>
-            <w:pict>
-              <v:oval id="Oval 54" o:spid="_x0000_s1026" style="position:absolute;margin-left:204pt;margin-top:89.85pt;width:59.25pt;height:30pt;z-index:251705344;visibility:visible;mso-wrap-style:square;mso-height-percent:0;mso-wrap-distance-left:9pt;mso-wrap-distance-top:0;mso-wrap-distance-right:9pt;mso-wrap-distance-bottom:0;mso-position-horizontal:absolute;mso-position-horizontal-relative:text;mso-position-vertical:absolute;mso-position-vertical-relative:text;mso-height-percent:0;mso-height-relative:margin;v-text-anchor:middle" o:gfxdata="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" fillcolor="red" strokecolor="red" strokeweight="2pt">
-                <v:fill opacity="0"/>
-              </v:oval>
-            </w:pict>
-          </mc:Fallback>
-        </mc:AlternateContent>
-      </w:r>
-      <w:r>
-        <w:rPr>
-          <w:rFonts w:eastAsia="Times New Roman"/>
-          <w:noProof/>
-        </w:rPr>
-        <w:drawing>
-          <wp:inline distT="0" distB="0" distL="0" distR="0" wp14:anchorId="37EB6312" wp14:editId="5C447CA2">
-            <wp:extent cx="4458323" cy="1648055"/>
-            <wp:effectExtent l="0" t="0" r="0" b="9525"/>
-            <wp:docPr id="24" name="Picture 24"/>
-            <wp:cNvGraphicFramePr>
-              <a:graphicFrameLocks xmlns:a="http://schemas.openxmlformats.org/drawingml/2006/main" noChangeAspect="1"/>
-            </wp:cNvGraphicFramePr>
-            <a:graphic xmlns:a="http://schemas.openxmlformats.org/drawingml/2006/main">
-              <a:graphicData uri="http://schemas.openxmlformats.org/drawingml/2006/picture">
-                <pic:pic xmlns:pic="http://schemas.openxmlformats.org/drawingml/2006/picture">
-                  <pic:nvPicPr>
-                    <pic:cNvPr id="0" name="step 26.png"/>
-                    <pic:cNvPicPr/>
-                  </pic:nvPicPr>
-                  <pic:blipFill>
-                    <a:blip r:embed="rId21">
-                      <a:extLst>
-                        <a:ext uri="{28A0092B-C50C-407E-A947-70E740481C1C}">
-                          <a14:useLocalDpi xmlns:a14="http://schemas.microsoft.com/office/drawing/2010/main" val="0"/>
-                        </a:ext>
-                      </a:extLst>
-                    </a:blip>
-                    <a:stretch>
-                      <a:fillRect/>
-                    </a:stretch>
-                  </pic:blipFill>
-                  <pic:spPr>
-                    <a:xfrm>
-                      <a:off x="0" y="0"/>
-                      <a:ext cx="4458323" cy="1648055"/>
-                    </a:xfrm>
-                    <a:prstGeom prst="rect">
-                      <a:avLst/>
-                    </a:prstGeom>
-                  </pic:spPr>
-                </pic:pic>
-              </a:graphicData>
-            </a:graphic>
-          </wp:inline>
-        </w:drawing>
-      </w:r>
-    </w:p>
-    <w:p>
-      <w:pPr>
-        <w:rPr>
-          <w:rFonts w:eastAsia="Times New Roman"/>
-        </w:rPr>
-      </w:pPr>
-      <w:r>
-        <w:rPr>
-          <w:rFonts w:eastAsia="Times New Roman"/>
-        </w:rPr>
-        <w:br w:type="page"/>
-      </w:r>
-    </w:p>
-    <w:p>
-      <w:pPr>
-        <w:rPr>
-          <w:rFonts w:eastAsia="Times New Roman"/>
-        </w:rPr>
-      </w:pPr>
-      <w:r>
-        <w:rPr>
-          <w:rFonts w:eastAsia="Times New Roman"/>
-        </w:rPr>
-        <w:t xml:space="preserve">Step </w:t>
-      </w:r>
-      <w:r>
-        <w:rPr>
-          <w:rFonts w:eastAsia="Times New Roman"/>
-        </w:rPr>
-        <w:t>16</w:t>
-      </w:r>
-      <w:r>
-        <w:rPr>
-          <w:rFonts w:eastAsia="Times New Roman"/>
-        </w:rPr>
-        <w:t>: Click the “Next” button</w:t>
-      </w:r>
-    </w:p>
-    <w:p>
-      <w:pPr>
-        <w:rPr>
-          <w:rFonts w:eastAsia="Times New Roman"/>
-        </w:rPr>
-      </w:pPr>
-      <w:r>
-        <w:rPr>
-          <w:noProof/>
-        </w:rPr>
-        <w:lastRenderedPageBreak/>
-        <mc:AlternateContent>
-          <mc:Choice Requires="wps">
-            <w:drawing>
-              <wp:anchor distT="0" distB="0" distL="114300" distR="114300" simplePos="0" relativeHeight="251707392" behindDoc="0" locked="0" layoutInCell="1" allowOverlap="1" wp14:anchorId="1D007BD5" wp14:editId="369B69F4">
-                <wp:simplePos x="0" y="0"/>
-                <wp:positionH relativeFrom="column">
-                  <wp:posOffset>3209925</wp:posOffset>
-                </wp:positionH>
-                <wp:positionV relativeFrom="paragraph">
-                  <wp:posOffset>3242310</wp:posOffset>
-                </wp:positionV>
-                <wp:extent cx="752475" cy="381000"/>
-                <wp:effectExtent l="0" t="0" r="28575" b="19050"/>
-                <wp:wrapNone/>
-                <wp:docPr id="55" name="Oval 55"/>
-                <wp:cNvGraphicFramePr/>
-                <a:graphic xmlns:a="http://schemas.openxmlformats.org/drawingml/2006/main">
-                  <a:graphicData uri="http://schemas.microsoft.com/office/word/2010/wordprocessingShape">
-                    <wps:wsp>
-                      <wps:cNvSpPr/>
-                      <wps:spPr>
-                        <a:xfrm>
-                          <a:off x="0" y="0"/>
-                          <a:ext cx="752475" cy="381000"/>
-                        </a:xfrm>
-                        <a:prstGeom prst="ellipse">
-                          <a:avLst/>
-                        </a:prstGeom>
-                        <a:solidFill>
-                          <a:srgbClr val="FF0000">
-                            <a:alpha val="0"/>
-                          </a:srgbClr>
-                        </a:solidFill>
-                        <a:ln>
-                          <a:solidFill>
-                            <a:srgbClr val="FF0000"/>
-                          </a:solidFill>
-                        </a:ln>
-                      </wps:spPr>
-                      <wps:style>
-                        <a:lnRef idx="2">
-                          <a:schemeClr val="accent1">
-                            <a:shade val="50000"/>
-                          </a:schemeClr>
-                        </a:lnRef>
-                        <a:fillRef idx="1">
-                          <a:schemeClr val="accent1"/>
-                        </a:fillRef>
-                        <a:effectRef idx="0">
-                          <a:schemeClr val="accent1"/>
-                        </a:effectRef>
-                        <a:fontRef idx="minor">
-                          <a:schemeClr val="lt1"/>
-                        </a:fontRef>
-                      </wps:style>
-                      <wps:bodyPr rot="0" spcFirstLastPara="0" vertOverflow="overflow" horzOverflow="overflow" vert="horz" wrap="square" lIns="91440" tIns="45720" rIns="91440" bIns="45720" numCol="1" spcCol="0" rtlCol="0" fromWordArt="0" anchor="ctr" anchorCtr="0" forceAA="0" compatLnSpc="1">
-                        <a:prstTxWarp prst="textNoShape">
-                          <a:avLst/>
-                        </a:prstTxWarp>
-                        <a:noAutofit/>
-                      </wps:bodyPr>
-                    </wps:wsp>
-                  </a:graphicData>
-                </a:graphic>
-                <wp14:sizeRelV relativeFrom="margin">
-                  <wp14:pctHeight>0</wp14:pctHeight>
-                </wp14:sizeRelV>
-              </wp:anchor>
-            </w:drawing>
-          </mc:Choice>
-          <mc:Fallback>
-            <w:pict>
-              <v:oval id="Oval 55" o:spid="_x0000_s1026" style="position:absolute;margin-left:252.75pt;margin-top:255.3pt;width:59.25pt;height:30pt;z-index:251707392;visibility:visible;mso-wrap-style:square;mso-height-percent:0;mso-wrap-distance-left:9pt;mso-wrap-distance-top:0;mso-wrap-distance-right:9pt;mso-wrap-distance-bottom:0;mso-position-horizontal:absolute;mso-position-horizontal-relative:text;mso-position-vertical:absolute;mso-position-vertical-relative:text;mso-height-percent:0;mso-height-relative:margin;v-text-anchor:middle" o:gfxdata="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" fillcolor="red" strokecolor="red" strokeweight="2pt">
-                <v:fill opacity="0"/>
-              </v:oval>
-            </w:pict>
-          </mc:Fallback>
-        </mc:AlternateContent>
-      </w:r>
-      <w:r>
-        <w:rPr>
-          <w:rFonts w:eastAsia="Times New Roman"/>
-          <w:noProof/>
-        </w:rPr>
-        <w:drawing>
-          <wp:inline distT="0" distB="0" distL="0" distR="0" wp14:anchorId="023C16E1" wp14:editId="5646623F">
-            <wp:extent cx="4772691" cy="3734321"/>
-            <wp:effectExtent l="0" t="0" r="8890" b="0"/>
-            <wp:docPr id="25" name="Picture 25"/>
-            <wp:cNvGraphicFramePr>
-              <a:graphicFrameLocks xmlns:a="http://schemas.openxmlformats.org/drawingml/2006/main" noChangeAspect="1"/>
-            </wp:cNvGraphicFramePr>
-            <a:graphic xmlns:a="http://schemas.openxmlformats.org/drawingml/2006/main">
-              <a:graphicData uri="http://schemas.openxmlformats.org/drawingml/2006/picture">
-                <pic:pic xmlns:pic="http://schemas.openxmlformats.org/drawingml/2006/picture">
-                  <pic:nvPicPr>
-                    <pic:cNvPr id="0" name="step 27.png"/>
-                    <pic:cNvPicPr/>
-                  </pic:nvPicPr>
-                  <pic:blipFill>
-                    <a:blip r:embed="rId22">
-                      <a:extLst>
-                        <a:ext uri="{28A0092B-C50C-407E-A947-70E740481C1C}">
-                          <a14:useLocalDpi xmlns:a14="http://schemas.microsoft.com/office/drawing/2010/main" val="0"/>
-                        </a:ext>
-                      </a:extLst>
-                    </a:blip>
-                    <a:stretch>
-                      <a:fillRect/>
-                    </a:stretch>
-                  </pic:blipFill>
-                  <pic:spPr>
-                    <a:xfrm>
-                      <a:off x="0" y="0"/>
-                      <a:ext cx="4772691" cy="3734321"/>
-                    </a:xfrm>
-                    <a:prstGeom prst="rect">
-                      <a:avLst/>
-                    </a:prstGeom>
-                  </pic:spPr>
-                </pic:pic>
-              </a:graphicData>
-            </a:graphic>
-          </wp:inline>
-        </w:drawing>
-      </w:r>
-    </w:p>
-    <w:p>
-      <w:pPr>
-        <w:rPr>
-          <w:rFonts w:eastAsia="Times New Roman"/>
-        </w:rPr>
-      </w:pPr>
-    </w:p>
-    <w:p>
-      <w:pPr>
-        <w:rPr>
-          <w:rFonts w:eastAsia="Times New Roman"/>
-        </w:rPr>
-      </w:pPr>
-      <w:r>
-        <w:rPr>
-          <w:rFonts w:eastAsia="Times New Roman"/>
-        </w:rPr>
-        <w:t>Step 17</w:t>
-      </w:r>
-      <w:r>
-        <w:rPr>
-          <w:rFonts w:eastAsia="Times New Roman"/>
-        </w:rPr>
-        <w:t>: Click the “Next” button</w:t>
-      </w:r>
-    </w:p>
-    <w:p>
-      <w:pPr>
-        <w:rPr>
-          <w:rFonts w:eastAsia="Times New Roman"/>
-        </w:rPr>
-      </w:pPr>
-      <w:r>
-        <w:rPr>
-          <w:noProof/>
-        </w:rPr>
-        <w:lastRenderedPageBreak/>
-        <mc:AlternateContent>
-          <mc:Choice Requires="wps">
-            <w:drawing>
-              <wp:anchor distT="0" distB="0" distL="114300" distR="114300" simplePos="0" relativeHeight="251709440" behindDoc="0" locked="0" layoutInCell="1" allowOverlap="1" wp14:anchorId="1D007BD5" wp14:editId="369B69F4">
-                <wp:simplePos x="0" y="0"/>
-                <wp:positionH relativeFrom="column">
-                  <wp:posOffset>3209925</wp:posOffset>
-                </wp:positionH>
-                <wp:positionV relativeFrom="paragraph">
-                  <wp:posOffset>3253740</wp:posOffset>
-                </wp:positionV>
-                <wp:extent cx="752475" cy="381000"/>
-                <wp:effectExtent l="0" t="0" r="28575" b="19050"/>
-                <wp:wrapNone/>
-                <wp:docPr id="56" name="Oval 56"/>
-                <wp:cNvGraphicFramePr/>
-                <a:graphic xmlns:a="http://schemas.openxmlformats.org/drawingml/2006/main">
-                  <a:graphicData uri="http://schemas.microsoft.com/office/word/2010/wordprocessingShape">
-                    <wps:wsp>
-                      <wps:cNvSpPr/>
-                      <wps:spPr>
-                        <a:xfrm>
-                          <a:off x="0" y="0"/>
-                          <a:ext cx="752475" cy="381000"/>
-                        </a:xfrm>
-                        <a:prstGeom prst="ellipse">
-                          <a:avLst/>
-                        </a:prstGeom>
-                        <a:solidFill>
-                          <a:srgbClr val="FF0000">
-                            <a:alpha val="0"/>
-                          </a:srgbClr>
-                        </a:solidFill>
-                        <a:ln>
-                          <a:solidFill>
-                            <a:srgbClr val="FF0000"/>
-                          </a:solidFill>
-                        </a:ln>
-                      </wps:spPr>
-                      <wps:style>
-                        <a:lnRef idx="2">
-                          <a:schemeClr val="accent1">
-                            <a:shade val="50000"/>
-                          </a:schemeClr>
-                        </a:lnRef>
-                        <a:fillRef idx="1">
-                          <a:schemeClr val="accent1"/>
-                        </a:fillRef>
-                        <a:effectRef idx="0">
-                          <a:schemeClr val="accent1"/>
-                        </a:effectRef>
-                        <a:fontRef idx="minor">
-                          <a:schemeClr val="lt1"/>
-                        </a:fontRef>
-                      </wps:style>
-                      <wps:bodyPr rot="0" spcFirstLastPara="0" vertOverflow="overflow" horzOverflow="overflow" vert="horz" wrap="square" lIns="91440" tIns="45720" rIns="91440" bIns="45720" numCol="1" spcCol="0" rtlCol="0" fromWordArt="0" anchor="ctr" anchorCtr="0" forceAA="0" compatLnSpc="1">
-                        <a:prstTxWarp prst="textNoShape">
-                          <a:avLst/>
-                        </a:prstTxWarp>
-                        <a:noAutofit/>
-                      </wps:bodyPr>
-                    </wps:wsp>
-                  </a:graphicData>
-                </a:graphic>
-                <wp14:sizeRelV relativeFrom="margin">
-                  <wp14:pctHeight>0</wp14:pctHeight>
-                </wp14:sizeRelV>
-              </wp:anchor>
-            </w:drawing>
-          </mc:Choice>
-          <mc:Fallback>
-            <w:pict>
-              <v:oval id="Oval 56" o:spid="_x0000_s1026" style="position:absolute;margin-left:252.75pt;margin-top:256.2pt;width:59.25pt;height:30pt;z-index:251709440;visibility:visible;mso-wrap-style:square;mso-height-percent:0;mso-wrap-distance-left:9pt;mso-wrap-distance-top:0;mso-wrap-distance-right:9pt;mso-wrap-distance-bottom:0;mso-position-horizontal:absolute;mso-position-horizontal-relative:text;mso-position-vertical:absolute;mso-position-vertical-relative:text;mso-height-percent:0;mso-height-relative:margin;v-text-anchor:middle" o:gfxdata="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" fillcolor="red" strokecolor="red" strokeweight="2pt">
-                <v:fill opacity="0"/>
-              </v:oval>
-            </w:pict>
-          </mc:Fallback>
-        </mc:AlternateContent>
-      </w:r>
-      <w:r>
-        <w:rPr>
-          <w:rFonts w:eastAsia="Times New Roman"/>
-          <w:noProof/>
-        </w:rPr>
-        <w:drawing>
-          <wp:inline distT="0" distB="0" distL="0" distR="0" wp14:anchorId="123F633B" wp14:editId="24CE971E">
-            <wp:extent cx="4782218" cy="3734321"/>
-            <wp:effectExtent l="0" t="0" r="0" b="0"/>
-            <wp:docPr id="26" name="Picture 26"/>
-            <wp:cNvGraphicFramePr>
-              <a:graphicFrameLocks xmlns:a="http://schemas.openxmlformats.org/drawingml/2006/main" noChangeAspect="1"/>
-            </wp:cNvGraphicFramePr>
-            <a:graphic xmlns:a="http://schemas.openxmlformats.org/drawingml/2006/main">
-              <a:graphicData uri="http://schemas.openxmlformats.org/drawingml/2006/picture">
-                <pic:pic xmlns:pic="http://schemas.openxmlformats.org/drawingml/2006/picture">
-                  <pic:nvPicPr>
-                    <pic:cNvPr id="0" name="step 28.png"/>
-                    <pic:cNvPicPr/>
-                  </pic:nvPicPr>
-                  <pic:blipFill>
-                    <a:blip r:embed="rId23">
-                      <a:extLst>
-                        <a:ext uri="{28A0092B-C50C-407E-A947-70E740481C1C}">
-                          <a14:useLocalDpi xmlns:a14="http://schemas.microsoft.com/office/drawing/2010/main" val="0"/>
-                        </a:ext>
-                      </a:extLst>
-                    </a:blip>
-                    <a:stretch>
-                      <a:fillRect/>
-                    </a:stretch>
-                  </pic:blipFill>
-                  <pic:spPr>
-                    <a:xfrm>
-                      <a:off x="0" y="0"/>
-                      <a:ext cx="4782218" cy="3734321"/>
-                    </a:xfrm>
-                    <a:prstGeom prst="rect">
-                      <a:avLst/>
-                    </a:prstGeom>
-                  </pic:spPr>
-                </pic:pic>
-              </a:graphicData>
-            </a:graphic>
-          </wp:inline>
-        </w:drawing>
-      </w:r>
-    </w:p>
-    <w:p>
-      <w:pPr>
-        <w:rPr>
-          <w:rFonts w:eastAsia="Times New Roman"/>
-        </w:rPr>
-      </w:pPr>
-      <w:r>
-        <w:rPr>
-          <w:rFonts w:eastAsia="Times New Roman"/>
-        </w:rPr>
-        <w:br w:type="page"/>
-      </w:r>
-    </w:p>
-    <w:p>
-      <w:pPr>
-        <w:rPr>
-          <w:rFonts w:eastAsia="Times New Roman"/>
-        </w:rPr>
-      </w:pPr>
-      <w:r>
-        <w:rPr>
-          <w:rFonts w:eastAsia="Times New Roman"/>
-        </w:rPr>
-        <w:t xml:space="preserve">Step </w:t>
-      </w:r>
-      <w:r>
-        <w:rPr>
-          <w:rFonts w:eastAsia="Times New Roman"/>
-        </w:rPr>
-        <w:t>18</w:t>
-      </w:r>
-      <w:r>
-        <w:rPr>
-          <w:rFonts w:eastAsia="Times New Roman"/>
-        </w:rPr>
-        <w:t>: Click the “Next” button</w:t>
-      </w:r>
-    </w:p>
-    <w:p>
-      <w:pPr>
-        <w:rPr>
-          <w:rFonts w:eastAsia="Times New Roman"/>
-        </w:rPr>
-      </w:pPr>
-      <w:r>
-        <w:rPr>
-          <w:noProof/>
-        </w:rPr>
-        <mc:AlternateContent>
-          <mc:Choice Requires="wps">
-            <w:drawing>
-              <wp:anchor distT="0" distB="0" distL="114300" distR="114300" simplePos="0" relativeHeight="251711488" behindDoc="0" locked="0" layoutInCell="1" allowOverlap="1" wp14:anchorId="1D007BD5" wp14:editId="369B69F4">
-                <wp:simplePos x="0" y="0"/>
-                <wp:positionH relativeFrom="column">
-                  <wp:posOffset>3228975</wp:posOffset>
-                </wp:positionH>
-                <wp:positionV relativeFrom="paragraph">
-                  <wp:posOffset>3261360</wp:posOffset>
-                </wp:positionV>
-                <wp:extent cx="752475" cy="381000"/>
-                <wp:effectExtent l="0" t="0" r="28575" b="19050"/>
-                <wp:wrapNone/>
-                <wp:docPr id="57" name="Oval 57"/>
-                <wp:cNvGraphicFramePr/>
-                <a:graphic xmlns:a="http://schemas.openxmlformats.org/drawingml/2006/main">
-                  <a:graphicData uri="http://schemas.microsoft.com/office/word/2010/wordprocessingShape">
-                    <wps:wsp>
-                      <wps:cNvSpPr/>
-                      <wps:spPr>
-                        <a:xfrm>
-                          <a:off x="0" y="0"/>
-                          <a:ext cx="752475" cy="381000"/>
-                        </a:xfrm>
-                        <a:prstGeom prst="ellipse">
-                          <a:avLst/>
-                        </a:prstGeom>
-                        <a:solidFill>
-                          <a:srgbClr val="FF0000">
-                            <a:alpha val="0"/>
-                          </a:srgbClr>
-                        </a:solidFill>
-                        <a:ln>
-                          <a:solidFill>
-                            <a:srgbClr val="FF0000"/>
-                          </a:solidFill>
-                        </a:ln>
-                      </wps:spPr>
-                      <wps:style>
-                        <a:lnRef idx="2">
-                          <a:schemeClr val="accent1">
-                            <a:shade val="50000"/>
-                          </a:schemeClr>
-                        </a:lnRef>
-                        <a:fillRef idx="1">
-                          <a:schemeClr val="accent1"/>
-                        </a:fillRef>
-                        <a:effectRef idx="0">
-                          <a:schemeClr val="accent1"/>
-                        </a:effectRef>
-                        <a:fontRef idx="minor">
-                          <a:schemeClr val="lt1"/>
-                        </a:fontRef>
-                      </wps:style>
-                      <wps:bodyPr rot="0" spcFirstLastPara="0" vertOverflow="overflow" horzOverflow="overflow" vert="horz" wrap="square" lIns="91440" tIns="45720" rIns="91440" bIns="45720" numCol="1" spcCol="0" rtlCol="0" fromWordArt="0" anchor="ctr" anchorCtr="0" forceAA="0" compatLnSpc="1">
-                        <a:prstTxWarp prst="textNoShape">
-                          <a:avLst/>
-                        </a:prstTxWarp>
-                        <a:noAutofit/>
-                      </wps:bodyPr>
-                    </wps:wsp>
-                  </a:graphicData>
-                </a:graphic>
-                <wp14:sizeRelV relativeFrom="margin">
-                  <wp14:pctHeight>0</wp14:pctHeight>
-                </wp14:sizeRelV>
-              </wp:anchor>
-            </w:drawing>
-          </mc:Choice>
-          <mc:Fallback>
-            <w:pict>
-              <v:oval id="Oval 57" o:spid="_x0000_s1026" style="position:absolute;margin-left:254.25pt;margin-top:256.8pt;width:59.25pt;height:30pt;z-index:251711488;visibility:visible;mso-wrap-style:square;mso-height-percent:0;mso-wrap-distance-left:9pt;mso-wrap-distance-top:0;mso-wrap-distance-right:9pt;mso-wrap-distance-bottom:0;mso-position-horizontal:absolute;mso-position-horizontal-relative:text;mso-position-vertical:absolute;mso-position-vertical-relative:text;mso-height-percent:0;mso-height-relative:margin;v-text-anchor:middle" o:gfxdata="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" fillcolor="red" strokecolor="red" strokeweight="2pt">
-                <v:fill opacity="0"/>
-              </v:oval>
-            </w:pict>
-          </mc:Fallback>
-        </mc:AlternateContent>
-      </w:r>
-      <w:r>
-        <w:rPr>
-          <w:rFonts w:eastAsia="Times New Roman"/>
-          <w:noProof/>
-        </w:rPr>
-        <w:drawing>
-          <wp:inline distT="0" distB="0" distL="0" distR="0" wp14:anchorId="6B245CEC" wp14:editId="6D0DC583">
-            <wp:extent cx="4810797" cy="3743848"/>
-            <wp:effectExtent l="0" t="0" r="8890" b="9525"/>
-            <wp:docPr id="27" name="Picture 27"/>
-            <wp:cNvGraphicFramePr>
-              <a:graphicFrameLocks xmlns:a="http://schemas.openxmlformats.org/drawingml/2006/main" noChangeAspect="1"/>
-            </wp:cNvGraphicFramePr>
-            <a:graphic xmlns:a="http://schemas.openxmlformats.org/drawingml/2006/main">
-              <a:graphicData uri="http://schemas.openxmlformats.org/drawingml/2006/picture">
-                <pic:pic xmlns:pic="http://schemas.openxmlformats.org/drawingml/2006/picture">
-                  <pic:nvPicPr>
-                    <pic:cNvPr id="0" name="step 29.png"/>
-                    <pic:cNvPicPr/>
-                  </pic:nvPicPr>
-                  <pic:blipFill>
-                    <a:blip r:embed="rId24">
-                      <a:extLst>
-                        <a:ext uri="{28A0092B-C50C-407E-A947-70E740481C1C}">
-                          <a14:useLocalDpi xmlns:a14="http://schemas.microsoft.com/office/drawing/2010/main" val="0"/>
-                        </a:ext>
-                      </a:extLst>
-                    </a:blip>
-                    <a:stretch>
-                      <a:fillRect/>
-                    </a:stretch>
-                  </pic:blipFill>
-                  <pic:spPr>
-                    <a:xfrm>
-                      <a:off x="0" y="0"/>
-                      <a:ext cx="4810797" cy="3743848"/>
-                    </a:xfrm>
-                    <a:prstGeom prst="rect">
-                      <a:avLst/>
-                    </a:prstGeom>
-                  </pic:spPr>
-                </pic:pic>
-              </a:graphicData>
-            </a:graphic>
-          </wp:inline>
-        </w:drawing>
-      </w:r>
-    </w:p>
-    <w:p>
-      <w:pPr>
-        <w:rPr>
-          <w:rFonts w:eastAsia="Times New Roman"/>
-        </w:rPr>
-      </w:pPr>
-    </w:p>
-    <w:p>
-      <w:pPr>
-        <w:rPr>
-          <w:rFonts w:eastAsia="Times New Roman"/>
-        </w:rPr>
-      </w:pPr>
-      <w:r>
-        <w:rPr>
-          <w:rFonts w:eastAsia="Times New Roman"/>
-        </w:rPr>
-        <w:t xml:space="preserve">Step </w:t>
-      </w:r>
-      <w:r>
-        <w:rPr>
-          <w:rFonts w:eastAsia="Times New Roman"/>
-        </w:rPr>
-        <w:t>19</w:t>
-      </w:r>
-      <w:r>
-        <w:rPr>
-          <w:rFonts w:eastAsia="Times New Roman"/>
-        </w:rPr>
-        <w:t>: Click the “Finish” button</w:t>
-      </w:r>
-    </w:p>
-    <w:p>
-      <w:pPr>
-        <w:rPr>
-          <w:rFonts w:eastAsia="Times New Roman"/>
-        </w:rPr>
-      </w:pPr>
-      <w:r>
-        <w:rPr>
-          <w:noProof/>
-        </w:rPr>
-        <w:lastRenderedPageBreak/>
-        <mc:AlternateContent>
-          <mc:Choice Requires="wps">
-            <w:drawing>
-              <wp:anchor distT="0" distB="0" distL="114300" distR="114300" simplePos="0" relativeHeight="251713536" behindDoc="0" locked="0" layoutInCell="1" allowOverlap="1" wp14:anchorId="1D007BD5" wp14:editId="369B69F4">
-                <wp:simplePos x="0" y="0"/>
-                <wp:positionH relativeFrom="column">
-                  <wp:posOffset>3848100</wp:posOffset>
-                </wp:positionH>
-                <wp:positionV relativeFrom="paragraph">
-                  <wp:posOffset>3272790</wp:posOffset>
-                </wp:positionV>
-                <wp:extent cx="752475" cy="381000"/>
-                <wp:effectExtent l="0" t="0" r="28575" b="19050"/>
-                <wp:wrapNone/>
-                <wp:docPr id="58" name="Oval 58"/>
-                <wp:cNvGraphicFramePr/>
-                <a:graphic xmlns:a="http://schemas.openxmlformats.org/drawingml/2006/main">
-                  <a:graphicData uri="http://schemas.microsoft.com/office/word/2010/wordprocessingShape">
-                    <wps:wsp>
-                      <wps:cNvSpPr/>
-                      <wps:spPr>
-                        <a:xfrm>
-                          <a:off x="0" y="0"/>
-                          <a:ext cx="752475" cy="381000"/>
-                        </a:xfrm>
-                        <a:prstGeom prst="ellipse">
-                          <a:avLst/>
-                        </a:prstGeom>
-                        <a:solidFill>
-                          <a:srgbClr val="FF0000">
-                            <a:alpha val="0"/>
-                          </a:srgbClr>
-                        </a:solidFill>
-                        <a:ln>
-                          <a:solidFill>
-                            <a:srgbClr val="FF0000"/>
-                          </a:solidFill>
-                        </a:ln>
-                      </wps:spPr>
-                      <wps:style>
-                        <a:lnRef idx="2">
-                          <a:schemeClr val="accent1">
-                            <a:shade val="50000"/>
-                          </a:schemeClr>
-                        </a:lnRef>
-                        <a:fillRef idx="1">
-                          <a:schemeClr val="accent1"/>
-                        </a:fillRef>
-                        <a:effectRef idx="0">
-                          <a:schemeClr val="accent1"/>
-                        </a:effectRef>
-                        <a:fontRef idx="minor">
-                          <a:schemeClr val="lt1"/>
-                        </a:fontRef>
-                      </wps:style>
-                      <wps:bodyPr rot="0" spcFirstLastPara="0" vertOverflow="overflow" horzOverflow="overflow" vert="horz" wrap="square" lIns="91440" tIns="45720" rIns="91440" bIns="45720" numCol="1" spcCol="0" rtlCol="0" fromWordArt="0" anchor="ctr" anchorCtr="0" forceAA="0" compatLnSpc="1">
-                        <a:prstTxWarp prst="textNoShape">
-                          <a:avLst/>
-                        </a:prstTxWarp>
-                        <a:noAutofit/>
-                      </wps:bodyPr>
-                    </wps:wsp>
-                  </a:graphicData>
-                </a:graphic>
-                <wp14:sizeRelV relativeFrom="margin">
-                  <wp14:pctHeight>0</wp14:pctHeight>
-                </wp14:sizeRelV>
-              </wp:anchor>
-            </w:drawing>
-          </mc:Choice>
-          <mc:Fallback>
-            <w:pict>
-              <v:oval id="Oval 58" o:spid="_x0000_s1026" style="position:absolute;margin-left:303pt;margin-top:257.7pt;width:59.25pt;height:30pt;z-index:251713536;visibility:visible;mso-wrap-style:square;mso-height-percent:0;mso-wrap-distance-left:9pt;mso-wrap-distance-top:0;mso-wrap-distance-right:9pt;mso-wrap-distance-bottom:0;mso-position-horizontal:absolute;mso-position-horizontal-relative:text;mso-position-vertical:absolute;mso-position-vertical-relative:text;mso-height-percent:0;mso-height-relative:margin;v-text-anchor:middle" o:gfxdata="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" fillcolor="red" strokecolor="red" strokeweight="2pt">
-                <v:fill opacity="0"/>
-              </v:oval>
-            </w:pict>
-          </mc:Fallback>
-        </mc:AlternateContent>
-      </w:r>
-      <w:r>
-        <w:rPr>
-          <w:rFonts w:eastAsia="Times New Roman"/>
-          <w:noProof/>
-        </w:rPr>
-        <w:drawing>
-          <wp:inline distT="0" distB="0" distL="0" distR="0" wp14:anchorId="2B721132" wp14:editId="520A82C1">
-            <wp:extent cx="4782218" cy="3753374"/>
-            <wp:effectExtent l="0" t="0" r="0" b="0"/>
-            <wp:docPr id="28" name="Picture 28"/>
-            <wp:cNvGraphicFramePr>
-              <a:graphicFrameLocks xmlns:a="http://schemas.openxmlformats.org/drawingml/2006/main" noChangeAspect="1"/>
-            </wp:cNvGraphicFramePr>
-            <a:graphic xmlns:a="http://schemas.openxmlformats.org/drawingml/2006/main">
-              <a:graphicData uri="http://schemas.openxmlformats.org/drawingml/2006/picture">
-                <pic:pic xmlns:pic="http://schemas.openxmlformats.org/drawingml/2006/picture">
-                  <pic:nvPicPr>
-                    <pic:cNvPr id="0" name="step 30.png"/>
-                    <pic:cNvPicPr/>
-                  </pic:nvPicPr>
-                  <pic:blipFill>
-                    <a:blip r:embed="rId25">
-                      <a:extLst>
-                        <a:ext uri="{28A0092B-C50C-407E-A947-70E740481C1C}">
-                          <a14:useLocalDpi xmlns:a14="http://schemas.microsoft.com/office/drawing/2010/main" val="0"/>
-                        </a:ext>
-                      </a:extLst>
-                    </a:blip>
-                    <a:stretch>
-                      <a:fillRect/>
-                    </a:stretch>
-                  </pic:blipFill>
-                  <pic:spPr>
-                    <a:xfrm>
-                      <a:off x="0" y="0"/>
-                      <a:ext cx="4782218" cy="3753374"/>
-                    </a:xfrm>
-                    <a:prstGeom prst="rect">
-                      <a:avLst/>
-                    </a:prstGeom>
-                  </pic:spPr>
-                </pic:pic>
-              </a:graphicData>
-            </a:graphic>
-          </wp:inline>
-        </w:drawing>
-      </w:r>
-    </w:p>
-    <w:p>
-      <w:pPr>
-        <w:rPr>
-          <w:rFonts w:eastAsia="Times New Roman"/>
-        </w:rPr>
-      </w:pPr>
-      <w:r>
-        <w:rPr>
-          <w:rFonts w:eastAsia="Times New Roman"/>
-        </w:rPr>
-        <w:br w:type="page"/>
-      </w:r>
-    </w:p>
-    <w:p>
-      <w:pPr>
-        <w:rPr>
-          <w:rFonts w:eastAsia="Times New Roman"/>
-        </w:rPr>
-      </w:pPr>
-      <w:r>
-        <w:rPr>
-          <w:rFonts w:eastAsia="Times New Roman"/>
-        </w:rPr>
-        <w:t xml:space="preserve">Step </w:t>
-      </w:r>
-      <w:r>
-        <w:rPr>
-          <w:rFonts w:eastAsia="Times New Roman"/>
-        </w:rPr>
-        <w:t>20</w:t>
-      </w:r>
-      <w:r>
-        <w:rPr>
-          <w:rFonts w:eastAsia="Times New Roman"/>
-        </w:rPr>
-        <w:t xml:space="preserve">: Click to either “Reboot now” or </w:t>
-      </w:r>
-      <w:proofErr w:type="gramStart"/>
-      <w:r>
-        <w:rPr>
-          <w:rFonts w:eastAsia="Times New Roman"/>
-        </w:rPr>
-        <w:t>Manually</w:t>
-      </w:r>
-      <w:proofErr w:type="gramEnd"/>
-      <w:r>
-        <w:rPr>
-          <w:rFonts w:eastAsia="Times New Roman"/>
-        </w:rPr>
-        <w:t xml:space="preserve"> reboot later” and then click the “Finish” button</w:t>
-      </w:r>
-    </w:p>
-    <w:p>
-      <w:pPr>
-        <w:rPr>
-          <w:rFonts w:eastAsia="Times New Roman"/>
-        </w:rPr>
-      </w:pPr>
-      <w:r>
-        <w:rPr>
-          <w:noProof/>
-        </w:rPr>
-        <w:lastRenderedPageBreak/>
-        <mc:AlternateContent>
-          <mc:Choice Requires="wps">
-            <w:drawing>
-              <wp:anchor distT="0" distB="0" distL="114300" distR="114300" simplePos="0" relativeHeight="251715584" behindDoc="0" locked="0" layoutInCell="1" allowOverlap="1" wp14:anchorId="1D007BD5" wp14:editId="369B69F4">
+              <wp:anchor distT="0" distB="0" distL="114300" distR="114300" simplePos="0" relativeHeight="251715584" behindDoc="0" locked="0" layoutInCell="1" allowOverlap="1" wp14:anchorId="06A8FB4D" wp14:editId="1BBD5AC5">
                 <wp:simplePos x="0" y="0"/>
                 <wp:positionH relativeFrom="column">
                   <wp:posOffset>3143250</wp:posOffset>
@@ -3684,7 +2824,7 @@
           <w:noProof/>
         </w:rPr>
         <w:drawing>
-          <wp:inline distT="0" distB="0" distL="0" distR="0" wp14:anchorId="58C74EF0" wp14:editId="712C369C">
+          <wp:inline distT="0" distB="0" distL="0" distR="0" wp14:anchorId="588AC128" wp14:editId="5E2104A7">
             <wp:extent cx="4906060" cy="3858164"/>
             <wp:effectExtent l="0" t="0" r="8890" b="9525"/>
             <wp:docPr id="29" name="Picture 29"/>
@@ -3699,7 +2839,7 @@
                     <pic:cNvPicPr/>
                   </pic:nvPicPr>
                   <pic:blipFill>
-                    <a:blip r:embed="rId26">
+                    <a:blip r:embed="rId21">
                       <a:extLst>
                         <a:ext uri="{28A0092B-C50C-407E-A947-70E740481C1C}">
                           <a14:useLocalDpi xmlns:a14="http://schemas.microsoft.com/office/drawing/2010/main" val="0"/>
@@ -3784,8 +2924,6 @@
         </w:rPr>
         <w:t>the uninstall item in the popHealth folder or by going to the Control Panel, selecting add/remove programs, selecting the popHealth application and then click on the uninstall button at the top of the list of applications.</w:t>
       </w:r>
-      <w:bookmarkStart w:id="0" w:name="_GoBack"/>
-      <w:bookmarkEnd w:id="0"/>
     </w:p>
     <w:sectPr>
       <w:pgSz w:w="12240" w:h="15840"/>

</xml_diff>